<commit_message>
DSD1 - doc update
</commit_message>
<xml_diff>
--- a/DSD1/trunk/doc/DSD1.docx
+++ b/DSD1/trunk/doc/DSD1.docx
@@ -1880,7 +1880,10 @@
       </w:pPr>
       <w:r>
         <w:lastRenderedPageBreak/>
-        <w:t>Branch Register Array</w:t>
+        <w:t>Next Address Register</w:t>
+      </w:r>
+      <w:r>
+        <w:t xml:space="preserve"> Array</w:t>
       </w:r>
     </w:p>
     <w:p>
@@ -3507,8 +3510,6 @@
       <w:r>
         <w:t>and</w:t>
       </w:r>
-      <w:bookmarkStart w:id="3" w:name="_GoBack"/>
-      <w:bookmarkEnd w:id="3"/>
       <w:r>
         <w:t xml:space="preserve"> are a multiple of a byte (eight bits) in size.</w:t>
       </w:r>
@@ -3562,8 +3563,7 @@
         <w:gridCol w:w="433"/>
         <w:gridCol w:w="706"/>
         <w:gridCol w:w="970"/>
-        <w:gridCol w:w="1275"/>
-        <w:gridCol w:w="389"/>
+        <w:gridCol w:w="1664"/>
         <w:gridCol w:w="1565"/>
       </w:tblGrid>
       <w:tr>
@@ -3594,7 +3594,6 @@
         <w:tc>
           <w:tcPr>
             <w:tcW w:w="1664" w:type="dxa"/>
-            <w:gridSpan w:val="2"/>
             <w:tcBorders>
               <w:bottom w:val="single" w:sz="4" w:space="0" w:color="auto"/>
             </w:tcBorders>
@@ -3625,7 +3624,140 @@
         </w:tc>
         <w:tc>
           <w:tcPr>
-            <w:tcW w:w="4582" w:type="dxa"/>
+            <w:tcW w:w="5552" w:type="dxa"/>
+            <w:gridSpan w:val="6"/>
+            <w:shd w:val="clear" w:color="auto" w:fill="B8CCE4" w:themeFill="accent1" w:themeFillTint="66"/>
+          </w:tcPr>
+          <w:p>
+            <w:pPr>
+              <w:jc w:val="center"/>
+            </w:pPr>
+            <w:r>
+              <w:t>Offset</w:t>
+            </w:r>
+            <w:r>
+              <w:rPr>
+                <w:vertAlign w:val="subscript"/>
+              </w:rPr>
+              <w:t>32</w:t>
+            </w:r>
+          </w:p>
+        </w:tc>
+        <w:tc>
+          <w:tcPr>
+            <w:tcW w:w="1664" w:type="dxa"/>
+            <w:tcBorders>
+              <w:bottom w:val="single" w:sz="4" w:space="0" w:color="auto"/>
+            </w:tcBorders>
+            <w:shd w:val="clear" w:color="auto" w:fill="FFFF99"/>
+          </w:tcPr>
+          <w:p>
+            <w:pPr>
+              <w:jc w:val="center"/>
+            </w:pPr>
+            <w:r>
+              <w:t>Opcode</w:t>
+            </w:r>
+            <w:r>
+              <w:rPr>
+                <w:vertAlign w:val="subscript"/>
+              </w:rPr>
+              <w:t>8</w:t>
+            </w:r>
+          </w:p>
+        </w:tc>
+        <w:tc>
+          <w:tcPr>
+            <w:tcW w:w="1565" w:type="dxa"/>
+          </w:tcPr>
+          <w:p>
+            <w:r>
+              <w:t>CALL</w:t>
+            </w:r>
+          </w:p>
+        </w:tc>
+      </w:tr>
+      <w:tr>
+        <w:tc>
+          <w:tcPr>
+            <w:tcW w:w="795" w:type="dxa"/>
+          </w:tcPr>
+          <w:p>
+            <w:pPr>
+              <w:jc w:val="center"/>
+            </w:pPr>
+          </w:p>
+        </w:tc>
+        <w:tc>
+          <w:tcPr>
+            <w:tcW w:w="5552" w:type="dxa"/>
+            <w:gridSpan w:val="6"/>
+            <w:shd w:val="clear" w:color="auto" w:fill="B8CCE4" w:themeFill="accent1" w:themeFillTint="66"/>
+          </w:tcPr>
+          <w:p>
+            <w:pPr>
+              <w:jc w:val="center"/>
+            </w:pPr>
+            <w:r>
+              <w:t>Offset</w:t>
+            </w:r>
+            <w:r>
+              <w:rPr>
+                <w:vertAlign w:val="subscript"/>
+              </w:rPr>
+              <w:t>32</w:t>
+            </w:r>
+          </w:p>
+        </w:tc>
+        <w:tc>
+          <w:tcPr>
+            <w:tcW w:w="1664" w:type="dxa"/>
+            <w:tcBorders>
+              <w:bottom w:val="single" w:sz="4" w:space="0" w:color="auto"/>
+            </w:tcBorders>
+            <w:shd w:val="clear" w:color="auto" w:fill="FFFF99"/>
+          </w:tcPr>
+          <w:p>
+            <w:pPr>
+              <w:jc w:val="center"/>
+            </w:pPr>
+            <w:r>
+              <w:t>Opcode</w:t>
+            </w:r>
+            <w:r>
+              <w:rPr>
+                <w:vertAlign w:val="subscript"/>
+              </w:rPr>
+              <w:t>8</w:t>
+            </w:r>
+          </w:p>
+        </w:tc>
+        <w:tc>
+          <w:tcPr>
+            <w:tcW w:w="1565" w:type="dxa"/>
+          </w:tcPr>
+          <w:p>
+            <w:r>
+              <w:t>JMP</w:t>
+            </w:r>
+          </w:p>
+        </w:tc>
+      </w:tr>
+      <w:tr>
+        <w:tc>
+          <w:tcPr>
+            <w:tcW w:w="1899" w:type="dxa"/>
+            <w:gridSpan w:val="2"/>
+          </w:tcPr>
+          <w:p>
+            <w:pPr>
+              <w:jc w:val="center"/>
+            </w:pPr>
+          </w:p>
+        </w:tc>
+        <w:tc>
+          <w:tcPr>
+            <w:tcW w:w="4448" w:type="dxa"/>
             <w:gridSpan w:val="5"/>
             <w:shd w:val="clear" w:color="auto" w:fill="B8CCE4" w:themeFill="accent1" w:themeFillTint="66"/>
           </w:tcPr>
@@ -3634,13 +3766,312 @@
               <w:jc w:val="center"/>
             </w:pPr>
             <w:r>
-              <w:t>Displacement</w:t>
+              <w:t>Offset</w:t>
             </w:r>
             <w:r>
               <w:rPr>
                 <w:vertAlign w:val="subscript"/>
               </w:rPr>
-              <w:t>29</w:t>
+              <w:t>24</w:t>
+            </w:r>
+          </w:p>
+        </w:tc>
+        <w:tc>
+          <w:tcPr>
+            <w:tcW w:w="1664" w:type="dxa"/>
+            <w:tcBorders>
+              <w:bottom w:val="single" w:sz="4" w:space="0" w:color="auto"/>
+            </w:tcBorders>
+            <w:shd w:val="clear" w:color="auto" w:fill="FFFF99"/>
+          </w:tcPr>
+          <w:p>
+            <w:pPr>
+              <w:jc w:val="center"/>
+            </w:pPr>
+            <w:r>
+              <w:t>Opcode</w:t>
+            </w:r>
+            <w:r>
+              <w:rPr>
+                <w:vertAlign w:val="subscript"/>
+              </w:rPr>
+              <w:t>8</w:t>
+            </w:r>
+          </w:p>
+        </w:tc>
+        <w:tc>
+          <w:tcPr>
+            <w:tcW w:w="1565" w:type="dxa"/>
+          </w:tcPr>
+          <w:p>
+            <w:r>
+              <w:t>CALL</w:t>
+            </w:r>
+          </w:p>
+        </w:tc>
+      </w:tr>
+      <w:tr>
+        <w:tc>
+          <w:tcPr>
+            <w:tcW w:w="1899" w:type="dxa"/>
+            <w:gridSpan w:val="2"/>
+          </w:tcPr>
+          <w:p>
+            <w:pPr>
+              <w:jc w:val="center"/>
+            </w:pPr>
+          </w:p>
+        </w:tc>
+        <w:tc>
+          <w:tcPr>
+            <w:tcW w:w="4448" w:type="dxa"/>
+            <w:gridSpan w:val="5"/>
+            <w:shd w:val="clear" w:color="auto" w:fill="B8CCE4" w:themeFill="accent1" w:themeFillTint="66"/>
+          </w:tcPr>
+          <w:p>
+            <w:pPr>
+              <w:jc w:val="center"/>
+            </w:pPr>
+            <w:r>
+              <w:t>Offset</w:t>
+            </w:r>
+            <w:r>
+              <w:rPr>
+                <w:vertAlign w:val="subscript"/>
+              </w:rPr>
+              <w:t>24</w:t>
+            </w:r>
+          </w:p>
+        </w:tc>
+        <w:tc>
+          <w:tcPr>
+            <w:tcW w:w="1664" w:type="dxa"/>
+            <w:tcBorders>
+              <w:bottom w:val="single" w:sz="4" w:space="0" w:color="auto"/>
+            </w:tcBorders>
+            <w:shd w:val="clear" w:color="auto" w:fill="FFFF99"/>
+          </w:tcPr>
+          <w:p>
+            <w:pPr>
+              <w:jc w:val="center"/>
+            </w:pPr>
+            <w:r>
+              <w:t>Opcode</w:t>
+            </w:r>
+            <w:r>
+              <w:rPr>
+                <w:vertAlign w:val="subscript"/>
+              </w:rPr>
+              <w:t>8</w:t>
+            </w:r>
+          </w:p>
+        </w:tc>
+        <w:tc>
+          <w:tcPr>
+            <w:tcW w:w="1565" w:type="dxa"/>
+          </w:tcPr>
+          <w:p>
+            <w:r>
+              <w:t>JMP</w:t>
+            </w:r>
+          </w:p>
+        </w:tc>
+      </w:tr>
+      <w:tr>
+        <w:tc>
+          <w:tcPr>
+            <w:tcW w:w="2996" w:type="dxa"/>
+            <w:gridSpan w:val="3"/>
+          </w:tcPr>
+          <w:p>
+            <w:pPr>
+              <w:jc w:val="center"/>
+            </w:pPr>
+          </w:p>
+        </w:tc>
+        <w:tc>
+          <w:tcPr>
+            <w:tcW w:w="3351" w:type="dxa"/>
+            <w:gridSpan w:val="4"/>
+            <w:shd w:val="clear" w:color="auto" w:fill="B8CCE4" w:themeFill="accent1" w:themeFillTint="66"/>
+          </w:tcPr>
+          <w:p>
+            <w:pPr>
+              <w:jc w:val="center"/>
+            </w:pPr>
+            <w:r>
+              <w:t>Offset</w:t>
+            </w:r>
+            <w:r>
+              <w:rPr>
+                <w:vertAlign w:val="subscript"/>
+              </w:rPr>
+              <w:t>1</w:t>
+            </w:r>
+            <w:r>
+              <w:rPr>
+                <w:vertAlign w:val="subscript"/>
+              </w:rPr>
+              <w:t>6</w:t>
+            </w:r>
+          </w:p>
+        </w:tc>
+        <w:tc>
+          <w:tcPr>
+            <w:tcW w:w="1664" w:type="dxa"/>
+            <w:tcBorders>
+              <w:bottom w:val="single" w:sz="4" w:space="0" w:color="auto"/>
+            </w:tcBorders>
+            <w:shd w:val="clear" w:color="auto" w:fill="FFFF99"/>
+          </w:tcPr>
+          <w:p>
+            <w:pPr>
+              <w:jc w:val="center"/>
+            </w:pPr>
+            <w:r>
+              <w:t>Opcode</w:t>
+            </w:r>
+            <w:r>
+              <w:rPr>
+                <w:vertAlign w:val="subscript"/>
+              </w:rPr>
+              <w:t>8</w:t>
+            </w:r>
+          </w:p>
+        </w:tc>
+        <w:tc>
+          <w:tcPr>
+            <w:tcW w:w="1565" w:type="dxa"/>
+          </w:tcPr>
+          <w:p>
+            <w:r>
+              <w:t>CALL</w:t>
+            </w:r>
+          </w:p>
+        </w:tc>
+      </w:tr>
+      <w:tr>
+        <w:tc>
+          <w:tcPr>
+            <w:tcW w:w="2996" w:type="dxa"/>
+            <w:gridSpan w:val="3"/>
+          </w:tcPr>
+          <w:p>
+            <w:pPr>
+              <w:jc w:val="center"/>
+            </w:pPr>
+          </w:p>
+        </w:tc>
+        <w:tc>
+          <w:tcPr>
+            <w:tcW w:w="3351" w:type="dxa"/>
+            <w:gridSpan w:val="4"/>
+            <w:shd w:val="clear" w:color="auto" w:fill="B8CCE4" w:themeFill="accent1" w:themeFillTint="66"/>
+          </w:tcPr>
+          <w:p>
+            <w:pPr>
+              <w:jc w:val="center"/>
+            </w:pPr>
+            <w:r>
+              <w:t>Offset</w:t>
+            </w:r>
+            <w:r>
+              <w:rPr>
+                <w:vertAlign w:val="subscript"/>
+              </w:rPr>
+              <w:t>1</w:t>
+            </w:r>
+            <w:r>
+              <w:rPr>
+                <w:vertAlign w:val="subscript"/>
+              </w:rPr>
+              <w:t>6</w:t>
+            </w:r>
+          </w:p>
+        </w:tc>
+        <w:tc>
+          <w:tcPr>
+            <w:tcW w:w="1664" w:type="dxa"/>
+            <w:tcBorders>
+              <w:bottom w:val="single" w:sz="4" w:space="0" w:color="auto"/>
+            </w:tcBorders>
+            <w:shd w:val="clear" w:color="auto" w:fill="FFFF99"/>
+          </w:tcPr>
+          <w:p>
+            <w:pPr>
+              <w:jc w:val="center"/>
+            </w:pPr>
+            <w:r>
+              <w:t>Opcode</w:t>
+            </w:r>
+            <w:r>
+              <w:rPr>
+                <w:vertAlign w:val="subscript"/>
+              </w:rPr>
+              <w:t>8</w:t>
+            </w:r>
+          </w:p>
+        </w:tc>
+        <w:tc>
+          <w:tcPr>
+            <w:tcW w:w="1565" w:type="dxa"/>
+          </w:tcPr>
+          <w:p>
+            <w:r>
+              <w:t>JMP</w:t>
+            </w:r>
+          </w:p>
+        </w:tc>
+      </w:tr>
+      <w:tr>
+        <w:tc>
+          <w:tcPr>
+            <w:tcW w:w="4238" w:type="dxa"/>
+            <w:gridSpan w:val="4"/>
+          </w:tcPr>
+          <w:p>
+            <w:pPr>
+              <w:jc w:val="center"/>
+            </w:pPr>
+          </w:p>
+        </w:tc>
+        <w:tc>
+          <w:tcPr>
+            <w:tcW w:w="433" w:type="dxa"/>
+            <w:tcBorders>
+              <w:bottom w:val="single" w:sz="4" w:space="0" w:color="auto"/>
+            </w:tcBorders>
+            <w:shd w:val="clear" w:color="auto" w:fill="D9D9D9" w:themeFill="background1" w:themeFillShade="D9"/>
+          </w:tcPr>
+          <w:p>
+            <w:pPr>
+              <w:jc w:val="center"/>
+            </w:pPr>
+            <w:r>
+              <w:t>~</w:t>
+            </w:r>
+          </w:p>
+        </w:tc>
+        <w:tc>
+          <w:tcPr>
+            <w:tcW w:w="706" w:type="dxa"/>
+            <w:tcBorders>
+              <w:bottom w:val="single" w:sz="4" w:space="0" w:color="auto"/>
+            </w:tcBorders>
+            <w:shd w:val="clear" w:color="auto" w:fill="C2D69B" w:themeFill="accent3" w:themeFillTint="99"/>
+          </w:tcPr>
+          <w:p>
+            <w:pPr>
+              <w:jc w:val="center"/>
+            </w:pPr>
+            <w:r>
+              <w:t>Bn</w:t>
+            </w:r>
+            <w:r>
+              <w:rPr>
+                <w:vertAlign w:val="subscript"/>
+              </w:rPr>
+              <w:t>3</w:t>
             </w:r>
           </w:p>
         </w:tc>
@@ -3667,10 +4098,6 @@
         <w:tc>
           <w:tcPr>
             <w:tcW w:w="1664" w:type="dxa"/>
-            <w:gridSpan w:val="2"/>
-            <w:tcBorders>
-              <w:bottom w:val="single" w:sz="4" w:space="0" w:color="auto"/>
-            </w:tcBorders>
             <w:shd w:val="clear" w:color="auto" w:fill="FFFF99"/>
           </w:tcPr>
           <w:p>
@@ -3695,6 +4122,9 @@
           <w:p>
             <w:r>
               <w:t>CALL</w:t>
+            </w:r>
+            <w:r>
+              <w:t>R</w:t>
             </w:r>
           </w:p>
         </w:tc>
@@ -3702,32 +4132,52 @@
       <w:tr>
         <w:tc>
           <w:tcPr>
-            <w:tcW w:w="795" w:type="dxa"/>
-          </w:tcPr>
-          <w:p>
-            <w:pPr>
-              <w:jc w:val="center"/>
-            </w:pPr>
-          </w:p>
-        </w:tc>
-        <w:tc>
-          <w:tcPr>
-            <w:tcW w:w="4582" w:type="dxa"/>
-            <w:gridSpan w:val="5"/>
-            <w:shd w:val="clear" w:color="auto" w:fill="B8CCE4" w:themeFill="accent1" w:themeFillTint="66"/>
-          </w:tcPr>
-          <w:p>
-            <w:pPr>
-              <w:jc w:val="center"/>
-            </w:pPr>
-            <w:r>
-              <w:t>Displacement</w:t>
+            <w:tcW w:w="4238" w:type="dxa"/>
+            <w:gridSpan w:val="4"/>
+          </w:tcPr>
+          <w:p>
+            <w:pPr>
+              <w:jc w:val="center"/>
+            </w:pPr>
+          </w:p>
+        </w:tc>
+        <w:tc>
+          <w:tcPr>
+            <w:tcW w:w="433" w:type="dxa"/>
+            <w:tcBorders>
+              <w:bottom w:val="single" w:sz="4" w:space="0" w:color="auto"/>
+            </w:tcBorders>
+            <w:shd w:val="clear" w:color="auto" w:fill="D9D9D9" w:themeFill="background1" w:themeFillShade="D9"/>
+          </w:tcPr>
+          <w:p>
+            <w:pPr>
+              <w:jc w:val="center"/>
+            </w:pPr>
+            <w:r>
+              <w:t>~</w:t>
+            </w:r>
+          </w:p>
+        </w:tc>
+        <w:tc>
+          <w:tcPr>
+            <w:tcW w:w="706" w:type="dxa"/>
+            <w:tcBorders>
+              <w:bottom w:val="single" w:sz="4" w:space="0" w:color="auto"/>
+            </w:tcBorders>
+            <w:shd w:val="clear" w:color="auto" w:fill="C2D69B" w:themeFill="accent3" w:themeFillTint="99"/>
+          </w:tcPr>
+          <w:p>
+            <w:pPr>
+              <w:jc w:val="center"/>
+            </w:pPr>
+            <w:r>
+              <w:t>Bn</w:t>
             </w:r>
             <w:r>
               <w:rPr>
                 <w:vertAlign w:val="subscript"/>
               </w:rPr>
-              <w:t>29</w:t>
+              <w:t>3</w:t>
             </w:r>
           </w:p>
         </w:tc>
@@ -3754,10 +4204,6 @@
         <w:tc>
           <w:tcPr>
             <w:tcW w:w="1664" w:type="dxa"/>
-            <w:gridSpan w:val="2"/>
-            <w:tcBorders>
-              <w:bottom w:val="single" w:sz="4" w:space="0" w:color="auto"/>
-            </w:tcBorders>
             <w:shd w:val="clear" w:color="auto" w:fill="FFFF99"/>
           </w:tcPr>
           <w:p>
@@ -3781,7 +4227,7 @@
           </w:tcPr>
           <w:p>
             <w:r>
-              <w:t>JMP</w:t>
+              <w:t>JMPR</w:t>
             </w:r>
           </w:p>
         </w:tc>
@@ -3789,33 +4235,52 @@
       <w:tr>
         <w:tc>
           <w:tcPr>
-            <w:tcW w:w="1899" w:type="dxa"/>
-            <w:gridSpan w:val="2"/>
-          </w:tcPr>
-          <w:p>
-            <w:pPr>
-              <w:jc w:val="center"/>
-            </w:pPr>
-          </w:p>
-        </w:tc>
-        <w:tc>
-          <w:tcPr>
-            <w:tcW w:w="3478" w:type="dxa"/>
+            <w:tcW w:w="4238" w:type="dxa"/>
             <w:gridSpan w:val="4"/>
-            <w:shd w:val="clear" w:color="auto" w:fill="B8CCE4" w:themeFill="accent1" w:themeFillTint="66"/>
-          </w:tcPr>
-          <w:p>
-            <w:pPr>
-              <w:jc w:val="center"/>
-            </w:pPr>
-            <w:r>
-              <w:t>Displacement</w:t>
+          </w:tcPr>
+          <w:p>
+            <w:pPr>
+              <w:jc w:val="center"/>
+            </w:pPr>
+          </w:p>
+        </w:tc>
+        <w:tc>
+          <w:tcPr>
+            <w:tcW w:w="433" w:type="dxa"/>
+            <w:tcBorders>
+              <w:bottom w:val="single" w:sz="4" w:space="0" w:color="auto"/>
+            </w:tcBorders>
+            <w:shd w:val="clear" w:color="auto" w:fill="D9D9D9" w:themeFill="background1" w:themeFillShade="D9"/>
+          </w:tcPr>
+          <w:p>
+            <w:pPr>
+              <w:jc w:val="center"/>
+            </w:pPr>
+            <w:r>
+              <w:t>~</w:t>
+            </w:r>
+          </w:p>
+        </w:tc>
+        <w:tc>
+          <w:tcPr>
+            <w:tcW w:w="706" w:type="dxa"/>
+            <w:tcBorders>
+              <w:bottom w:val="single" w:sz="4" w:space="0" w:color="auto"/>
+            </w:tcBorders>
+            <w:shd w:val="clear" w:color="auto" w:fill="C2D69B" w:themeFill="accent3" w:themeFillTint="99"/>
+          </w:tcPr>
+          <w:p>
+            <w:pPr>
+              <w:jc w:val="center"/>
+            </w:pPr>
+            <w:r>
+              <w:t>6</w:t>
             </w:r>
             <w:r>
               <w:rPr>
                 <w:vertAlign w:val="subscript"/>
               </w:rPr>
-              <w:t>21</w:t>
+              <w:t>3</w:t>
             </w:r>
           </w:p>
         </w:tc>
@@ -3829,7 +4294,7 @@
               <w:jc w:val="center"/>
             </w:pPr>
             <w:r>
-              <w:t>Bd</w:t>
+              <w:t>0</w:t>
             </w:r>
             <w:r>
               <w:rPr>
@@ -3842,10 +4307,6 @@
         <w:tc>
           <w:tcPr>
             <w:tcW w:w="1664" w:type="dxa"/>
-            <w:gridSpan w:val="2"/>
-            <w:tcBorders>
-              <w:bottom w:val="single" w:sz="4" w:space="0" w:color="auto"/>
-            </w:tcBorders>
             <w:shd w:val="clear" w:color="auto" w:fill="FFFF99"/>
           </w:tcPr>
           <w:p>
@@ -3869,7 +4330,7 @@
           </w:tcPr>
           <w:p>
             <w:r>
-              <w:t>CALL</w:t>
+              <w:t>RET</w:t>
             </w:r>
           </w:p>
         </w:tc>
@@ -3877,33 +4338,52 @@
       <w:tr>
         <w:tc>
           <w:tcPr>
-            <w:tcW w:w="1899" w:type="dxa"/>
-            <w:gridSpan w:val="2"/>
-          </w:tcPr>
-          <w:p>
-            <w:pPr>
-              <w:jc w:val="center"/>
-            </w:pPr>
-          </w:p>
-        </w:tc>
-        <w:tc>
-          <w:tcPr>
-            <w:tcW w:w="3478" w:type="dxa"/>
+            <w:tcW w:w="4238" w:type="dxa"/>
             <w:gridSpan w:val="4"/>
-            <w:shd w:val="clear" w:color="auto" w:fill="B8CCE4" w:themeFill="accent1" w:themeFillTint="66"/>
-          </w:tcPr>
-          <w:p>
-            <w:pPr>
-              <w:jc w:val="center"/>
-            </w:pPr>
-            <w:r>
-              <w:t>Displacement</w:t>
+          </w:tcPr>
+          <w:p>
+            <w:pPr>
+              <w:jc w:val="center"/>
+            </w:pPr>
+          </w:p>
+        </w:tc>
+        <w:tc>
+          <w:tcPr>
+            <w:tcW w:w="433" w:type="dxa"/>
+            <w:tcBorders>
+              <w:bottom w:val="single" w:sz="4" w:space="0" w:color="auto"/>
+            </w:tcBorders>
+            <w:shd w:val="clear" w:color="auto" w:fill="D9D9D9" w:themeFill="background1" w:themeFillShade="D9"/>
+          </w:tcPr>
+          <w:p>
+            <w:pPr>
+              <w:jc w:val="center"/>
+            </w:pPr>
+            <w:r>
+              <w:t>~</w:t>
+            </w:r>
+          </w:p>
+        </w:tc>
+        <w:tc>
+          <w:tcPr>
+            <w:tcW w:w="706" w:type="dxa"/>
+            <w:tcBorders>
+              <w:bottom w:val="single" w:sz="4" w:space="0" w:color="auto"/>
+            </w:tcBorders>
+            <w:shd w:val="clear" w:color="auto" w:fill="C2D69B" w:themeFill="accent3" w:themeFillTint="99"/>
+          </w:tcPr>
+          <w:p>
+            <w:pPr>
+              <w:jc w:val="center"/>
+            </w:pPr>
+            <w:r>
+              <w:t>5</w:t>
             </w:r>
             <w:r>
               <w:rPr>
                 <w:vertAlign w:val="subscript"/>
               </w:rPr>
-              <w:t>21</w:t>
+              <w:t>3</w:t>
             </w:r>
           </w:p>
         </w:tc>
@@ -3930,10 +4410,109 @@
         <w:tc>
           <w:tcPr>
             <w:tcW w:w="1664" w:type="dxa"/>
-            <w:gridSpan w:val="2"/>
+            <w:shd w:val="clear" w:color="auto" w:fill="FFFF99"/>
+          </w:tcPr>
+          <w:p>
+            <w:pPr>
+              <w:jc w:val="center"/>
+            </w:pPr>
+            <w:r>
+              <w:t>Opcode</w:t>
+            </w:r>
+            <w:r>
+              <w:rPr>
+                <w:vertAlign w:val="subscript"/>
+              </w:rPr>
+              <w:t>8</w:t>
+            </w:r>
+          </w:p>
+        </w:tc>
+        <w:tc>
+          <w:tcPr>
+            <w:tcW w:w="1565" w:type="dxa"/>
+          </w:tcPr>
+          <w:p>
+            <w:r>
+              <w:t>ERET</w:t>
+            </w:r>
+          </w:p>
+        </w:tc>
+      </w:tr>
+      <w:tr>
+        <w:tc>
+          <w:tcPr>
+            <w:tcW w:w="4238" w:type="dxa"/>
+            <w:gridSpan w:val="4"/>
+          </w:tcPr>
+          <w:p>
+            <w:pPr>
+              <w:jc w:val="center"/>
+            </w:pPr>
+          </w:p>
+        </w:tc>
+        <w:tc>
+          <w:tcPr>
+            <w:tcW w:w="433" w:type="dxa"/>
             <w:tcBorders>
               <w:bottom w:val="single" w:sz="4" w:space="0" w:color="auto"/>
             </w:tcBorders>
+            <w:shd w:val="clear" w:color="auto" w:fill="D9D9D9" w:themeFill="background1" w:themeFillShade="D9"/>
+          </w:tcPr>
+          <w:p>
+            <w:pPr>
+              <w:jc w:val="center"/>
+            </w:pPr>
+            <w:r>
+              <w:t>~</w:t>
+            </w:r>
+          </w:p>
+        </w:tc>
+        <w:tc>
+          <w:tcPr>
+            <w:tcW w:w="706" w:type="dxa"/>
+            <w:tcBorders>
+              <w:bottom w:val="single" w:sz="4" w:space="0" w:color="auto"/>
+            </w:tcBorders>
+            <w:shd w:val="clear" w:color="auto" w:fill="C2D69B" w:themeFill="accent3" w:themeFillTint="99"/>
+          </w:tcPr>
+          <w:p>
+            <w:pPr>
+              <w:jc w:val="center"/>
+            </w:pPr>
+            <w:r>
+              <w:t>4</w:t>
+            </w:r>
+            <w:r>
+              <w:rPr>
+                <w:vertAlign w:val="subscript"/>
+              </w:rPr>
+              <w:t>3</w:t>
+            </w:r>
+          </w:p>
+        </w:tc>
+        <w:tc>
+          <w:tcPr>
+            <w:tcW w:w="970" w:type="dxa"/>
+            <w:shd w:val="clear" w:color="auto" w:fill="C2D69B" w:themeFill="accent3" w:themeFillTint="99"/>
+          </w:tcPr>
+          <w:p>
+            <w:pPr>
+              <w:jc w:val="center"/>
+            </w:pPr>
+            <w:r>
+              <w:t>0</w:t>
+            </w:r>
+            <w:r>
+              <w:rPr>
+                <w:vertAlign w:val="subscript"/>
+              </w:rPr>
+              <w:t>3</w:t>
+            </w:r>
+          </w:p>
+        </w:tc>
+        <w:tc>
+          <w:tcPr>
+            <w:tcW w:w="1664" w:type="dxa"/>
             <w:shd w:val="clear" w:color="auto" w:fill="FFFF99"/>
           </w:tcPr>
           <w:p>
@@ -3957,7 +4536,7 @@
           </w:tcPr>
           <w:p>
             <w:r>
-              <w:t>JMP</w:t>
+              <w:t>IRET</w:t>
             </w:r>
           </w:p>
         </w:tc>
@@ -4005,7 +4584,7 @@
               <w:jc w:val="center"/>
             </w:pPr>
             <w:r>
-              <w:t>Bd</w:t>
+              <w:t>CC</w:t>
             </w:r>
             <w:r>
               <w:rPr>
@@ -4018,706 +4597,6 @@
         <w:tc>
           <w:tcPr>
             <w:tcW w:w="1664" w:type="dxa"/>
-            <w:gridSpan w:val="2"/>
-            <w:tcBorders>
-              <w:bottom w:val="single" w:sz="4" w:space="0" w:color="auto"/>
-            </w:tcBorders>
-            <w:shd w:val="clear" w:color="auto" w:fill="FFFF99"/>
-          </w:tcPr>
-          <w:p>
-            <w:pPr>
-              <w:jc w:val="center"/>
-            </w:pPr>
-            <w:r>
-              <w:t>Opcode</w:t>
-            </w:r>
-            <w:r>
-              <w:rPr>
-                <w:vertAlign w:val="subscript"/>
-              </w:rPr>
-              <w:t>8</w:t>
-            </w:r>
-          </w:p>
-        </w:tc>
-        <w:tc>
-          <w:tcPr>
-            <w:tcW w:w="1565" w:type="dxa"/>
-          </w:tcPr>
-          <w:p>
-            <w:r>
-              <w:t>CALL</w:t>
-            </w:r>
-          </w:p>
-        </w:tc>
-      </w:tr>
-      <w:tr>
-        <w:tc>
-          <w:tcPr>
-            <w:tcW w:w="2996" w:type="dxa"/>
-            <w:gridSpan w:val="3"/>
-          </w:tcPr>
-          <w:p>
-            <w:pPr>
-              <w:jc w:val="center"/>
-            </w:pPr>
-          </w:p>
-        </w:tc>
-        <w:tc>
-          <w:tcPr>
-            <w:tcW w:w="2381" w:type="dxa"/>
-            <w:gridSpan w:val="3"/>
-            <w:shd w:val="clear" w:color="auto" w:fill="B8CCE4" w:themeFill="accent1" w:themeFillTint="66"/>
-          </w:tcPr>
-          <w:p>
-            <w:pPr>
-              <w:jc w:val="center"/>
-            </w:pPr>
-            <w:r>
-              <w:t>Disp</w:t>
-            </w:r>
-            <w:r>
-              <w:rPr>
-                <w:vertAlign w:val="subscript"/>
-              </w:rPr>
-              <w:t>13</w:t>
-            </w:r>
-          </w:p>
-        </w:tc>
-        <w:tc>
-          <w:tcPr>
-            <w:tcW w:w="970" w:type="dxa"/>
-            <w:shd w:val="clear" w:color="auto" w:fill="C2D69B" w:themeFill="accent3" w:themeFillTint="99"/>
-          </w:tcPr>
-          <w:p>
-            <w:pPr>
-              <w:jc w:val="center"/>
-            </w:pPr>
-            <w:r>
-              <w:t>0</w:t>
-            </w:r>
-            <w:r>
-              <w:rPr>
-                <w:vertAlign w:val="subscript"/>
-              </w:rPr>
-              <w:t>3</w:t>
-            </w:r>
-          </w:p>
-        </w:tc>
-        <w:tc>
-          <w:tcPr>
-            <w:tcW w:w="1664" w:type="dxa"/>
-            <w:gridSpan w:val="2"/>
-            <w:tcBorders>
-              <w:bottom w:val="single" w:sz="4" w:space="0" w:color="auto"/>
-            </w:tcBorders>
-            <w:shd w:val="clear" w:color="auto" w:fill="FFFF99"/>
-          </w:tcPr>
-          <w:p>
-            <w:pPr>
-              <w:jc w:val="center"/>
-            </w:pPr>
-            <w:r>
-              <w:t>Opcode</w:t>
-            </w:r>
-            <w:r>
-              <w:rPr>
-                <w:vertAlign w:val="subscript"/>
-              </w:rPr>
-              <w:t>8</w:t>
-            </w:r>
-          </w:p>
-        </w:tc>
-        <w:tc>
-          <w:tcPr>
-            <w:tcW w:w="1565" w:type="dxa"/>
-          </w:tcPr>
-          <w:p>
-            <w:r>
-              <w:t>JMP</w:t>
-            </w:r>
-          </w:p>
-        </w:tc>
-      </w:tr>
-      <w:tr>
-        <w:tc>
-          <w:tcPr>
-            <w:tcW w:w="4238" w:type="dxa"/>
-            <w:gridSpan w:val="4"/>
-          </w:tcPr>
-          <w:p>
-            <w:pPr>
-              <w:jc w:val="center"/>
-            </w:pPr>
-          </w:p>
-        </w:tc>
-        <w:tc>
-          <w:tcPr>
-            <w:tcW w:w="433" w:type="dxa"/>
-            <w:tcBorders>
-              <w:bottom w:val="single" w:sz="4" w:space="0" w:color="auto"/>
-            </w:tcBorders>
-            <w:shd w:val="clear" w:color="auto" w:fill="D9D9D9" w:themeFill="background1" w:themeFillShade="D9"/>
-          </w:tcPr>
-          <w:p>
-            <w:pPr>
-              <w:jc w:val="center"/>
-            </w:pPr>
-            <w:r>
-              <w:t>~</w:t>
-            </w:r>
-          </w:p>
-        </w:tc>
-        <w:tc>
-          <w:tcPr>
-            <w:tcW w:w="706" w:type="dxa"/>
-            <w:tcBorders>
-              <w:bottom w:val="single" w:sz="4" w:space="0" w:color="auto"/>
-            </w:tcBorders>
-            <w:shd w:val="clear" w:color="auto" w:fill="C2D69B" w:themeFill="accent3" w:themeFillTint="99"/>
-          </w:tcPr>
-          <w:p>
-            <w:pPr>
-              <w:jc w:val="center"/>
-            </w:pPr>
-            <w:r>
-              <w:t>Bn</w:t>
-            </w:r>
-            <w:r>
-              <w:rPr>
-                <w:vertAlign w:val="subscript"/>
-              </w:rPr>
-              <w:t>3</w:t>
-            </w:r>
-          </w:p>
-        </w:tc>
-        <w:tc>
-          <w:tcPr>
-            <w:tcW w:w="970" w:type="dxa"/>
-            <w:shd w:val="clear" w:color="auto" w:fill="C2D69B" w:themeFill="accent3" w:themeFillTint="99"/>
-          </w:tcPr>
-          <w:p>
-            <w:pPr>
-              <w:jc w:val="center"/>
-            </w:pPr>
-            <w:r>
-              <w:t>Bd</w:t>
-            </w:r>
-            <w:r>
-              <w:rPr>
-                <w:vertAlign w:val="subscript"/>
-              </w:rPr>
-              <w:t>3</w:t>
-            </w:r>
-          </w:p>
-        </w:tc>
-        <w:tc>
-          <w:tcPr>
-            <w:tcW w:w="1664" w:type="dxa"/>
-            <w:gridSpan w:val="2"/>
-            <w:shd w:val="clear" w:color="auto" w:fill="FFFF99"/>
-          </w:tcPr>
-          <w:p>
-            <w:pPr>
-              <w:jc w:val="center"/>
-            </w:pPr>
-            <w:r>
-              <w:t>Opcode</w:t>
-            </w:r>
-            <w:r>
-              <w:rPr>
-                <w:vertAlign w:val="subscript"/>
-              </w:rPr>
-              <w:t>8</w:t>
-            </w:r>
-          </w:p>
-        </w:tc>
-        <w:tc>
-          <w:tcPr>
-            <w:tcW w:w="1565" w:type="dxa"/>
-          </w:tcPr>
-          <w:p>
-            <w:r>
-              <w:t>CALL</w:t>
-            </w:r>
-            <w:r>
-              <w:t>R</w:t>
-            </w:r>
-          </w:p>
-        </w:tc>
-      </w:tr>
-      <w:tr>
-        <w:tc>
-          <w:tcPr>
-            <w:tcW w:w="4238" w:type="dxa"/>
-            <w:gridSpan w:val="4"/>
-          </w:tcPr>
-          <w:p>
-            <w:pPr>
-              <w:jc w:val="center"/>
-            </w:pPr>
-          </w:p>
-        </w:tc>
-        <w:tc>
-          <w:tcPr>
-            <w:tcW w:w="433" w:type="dxa"/>
-            <w:tcBorders>
-              <w:bottom w:val="single" w:sz="4" w:space="0" w:color="auto"/>
-            </w:tcBorders>
-            <w:shd w:val="clear" w:color="auto" w:fill="D9D9D9" w:themeFill="background1" w:themeFillShade="D9"/>
-          </w:tcPr>
-          <w:p>
-            <w:pPr>
-              <w:jc w:val="center"/>
-            </w:pPr>
-            <w:r>
-              <w:t>~</w:t>
-            </w:r>
-          </w:p>
-        </w:tc>
-        <w:tc>
-          <w:tcPr>
-            <w:tcW w:w="706" w:type="dxa"/>
-            <w:tcBorders>
-              <w:bottom w:val="single" w:sz="4" w:space="0" w:color="auto"/>
-            </w:tcBorders>
-            <w:shd w:val="clear" w:color="auto" w:fill="C2D69B" w:themeFill="accent3" w:themeFillTint="99"/>
-          </w:tcPr>
-          <w:p>
-            <w:pPr>
-              <w:jc w:val="center"/>
-            </w:pPr>
-            <w:r>
-              <w:t>Bn</w:t>
-            </w:r>
-            <w:r>
-              <w:rPr>
-                <w:vertAlign w:val="subscript"/>
-              </w:rPr>
-              <w:t>3</w:t>
-            </w:r>
-          </w:p>
-        </w:tc>
-        <w:tc>
-          <w:tcPr>
-            <w:tcW w:w="970" w:type="dxa"/>
-            <w:shd w:val="clear" w:color="auto" w:fill="C2D69B" w:themeFill="accent3" w:themeFillTint="99"/>
-          </w:tcPr>
-          <w:p>
-            <w:pPr>
-              <w:jc w:val="center"/>
-            </w:pPr>
-            <w:r>
-              <w:t>0</w:t>
-            </w:r>
-            <w:r>
-              <w:rPr>
-                <w:vertAlign w:val="subscript"/>
-              </w:rPr>
-              <w:t>3</w:t>
-            </w:r>
-          </w:p>
-        </w:tc>
-        <w:tc>
-          <w:tcPr>
-            <w:tcW w:w="1664" w:type="dxa"/>
-            <w:gridSpan w:val="2"/>
-            <w:shd w:val="clear" w:color="auto" w:fill="FFFF99"/>
-          </w:tcPr>
-          <w:p>
-            <w:pPr>
-              <w:jc w:val="center"/>
-            </w:pPr>
-            <w:r>
-              <w:t>Opcode</w:t>
-            </w:r>
-            <w:r>
-              <w:rPr>
-                <w:vertAlign w:val="subscript"/>
-              </w:rPr>
-              <w:t>8</w:t>
-            </w:r>
-          </w:p>
-        </w:tc>
-        <w:tc>
-          <w:tcPr>
-            <w:tcW w:w="1565" w:type="dxa"/>
-          </w:tcPr>
-          <w:p>
-            <w:r>
-              <w:t>JMPR</w:t>
-            </w:r>
-          </w:p>
-        </w:tc>
-      </w:tr>
-      <w:tr>
-        <w:tc>
-          <w:tcPr>
-            <w:tcW w:w="4238" w:type="dxa"/>
-            <w:gridSpan w:val="4"/>
-          </w:tcPr>
-          <w:p>
-            <w:pPr>
-              <w:jc w:val="center"/>
-            </w:pPr>
-          </w:p>
-        </w:tc>
-        <w:tc>
-          <w:tcPr>
-            <w:tcW w:w="433" w:type="dxa"/>
-            <w:tcBorders>
-              <w:bottom w:val="single" w:sz="4" w:space="0" w:color="auto"/>
-            </w:tcBorders>
-            <w:shd w:val="clear" w:color="auto" w:fill="D9D9D9" w:themeFill="background1" w:themeFillShade="D9"/>
-          </w:tcPr>
-          <w:p>
-            <w:pPr>
-              <w:jc w:val="center"/>
-            </w:pPr>
-            <w:r>
-              <w:t>~</w:t>
-            </w:r>
-          </w:p>
-        </w:tc>
-        <w:tc>
-          <w:tcPr>
-            <w:tcW w:w="706" w:type="dxa"/>
-            <w:tcBorders>
-              <w:bottom w:val="single" w:sz="4" w:space="0" w:color="auto"/>
-            </w:tcBorders>
-            <w:shd w:val="clear" w:color="auto" w:fill="C2D69B" w:themeFill="accent3" w:themeFillTint="99"/>
-          </w:tcPr>
-          <w:p>
-            <w:pPr>
-              <w:jc w:val="center"/>
-            </w:pPr>
-            <w:r>
-              <w:t>6</w:t>
-            </w:r>
-            <w:r>
-              <w:rPr>
-                <w:vertAlign w:val="subscript"/>
-              </w:rPr>
-              <w:t>3</w:t>
-            </w:r>
-          </w:p>
-        </w:tc>
-        <w:tc>
-          <w:tcPr>
-            <w:tcW w:w="970" w:type="dxa"/>
-            <w:shd w:val="clear" w:color="auto" w:fill="C2D69B" w:themeFill="accent3" w:themeFillTint="99"/>
-          </w:tcPr>
-          <w:p>
-            <w:pPr>
-              <w:jc w:val="center"/>
-            </w:pPr>
-            <w:r>
-              <w:t>0</w:t>
-            </w:r>
-            <w:r>
-              <w:rPr>
-                <w:vertAlign w:val="subscript"/>
-              </w:rPr>
-              <w:t>3</w:t>
-            </w:r>
-          </w:p>
-        </w:tc>
-        <w:tc>
-          <w:tcPr>
-            <w:tcW w:w="1664" w:type="dxa"/>
-            <w:gridSpan w:val="2"/>
-            <w:shd w:val="clear" w:color="auto" w:fill="FFFF99"/>
-          </w:tcPr>
-          <w:p>
-            <w:pPr>
-              <w:jc w:val="center"/>
-            </w:pPr>
-            <w:r>
-              <w:t>Opcode</w:t>
-            </w:r>
-            <w:r>
-              <w:rPr>
-                <w:vertAlign w:val="subscript"/>
-              </w:rPr>
-              <w:t>8</w:t>
-            </w:r>
-          </w:p>
-        </w:tc>
-        <w:tc>
-          <w:tcPr>
-            <w:tcW w:w="1565" w:type="dxa"/>
-          </w:tcPr>
-          <w:p>
-            <w:r>
-              <w:t>RET</w:t>
-            </w:r>
-          </w:p>
-        </w:tc>
-      </w:tr>
-      <w:tr>
-        <w:tc>
-          <w:tcPr>
-            <w:tcW w:w="4238" w:type="dxa"/>
-            <w:gridSpan w:val="4"/>
-          </w:tcPr>
-          <w:p>
-            <w:pPr>
-              <w:jc w:val="center"/>
-            </w:pPr>
-          </w:p>
-        </w:tc>
-        <w:tc>
-          <w:tcPr>
-            <w:tcW w:w="433" w:type="dxa"/>
-            <w:tcBorders>
-              <w:bottom w:val="single" w:sz="4" w:space="0" w:color="auto"/>
-            </w:tcBorders>
-            <w:shd w:val="clear" w:color="auto" w:fill="D9D9D9" w:themeFill="background1" w:themeFillShade="D9"/>
-          </w:tcPr>
-          <w:p>
-            <w:pPr>
-              <w:jc w:val="center"/>
-            </w:pPr>
-            <w:r>
-              <w:t>~</w:t>
-            </w:r>
-          </w:p>
-        </w:tc>
-        <w:tc>
-          <w:tcPr>
-            <w:tcW w:w="706" w:type="dxa"/>
-            <w:tcBorders>
-              <w:bottom w:val="single" w:sz="4" w:space="0" w:color="auto"/>
-            </w:tcBorders>
-            <w:shd w:val="clear" w:color="auto" w:fill="C2D69B" w:themeFill="accent3" w:themeFillTint="99"/>
-          </w:tcPr>
-          <w:p>
-            <w:pPr>
-              <w:jc w:val="center"/>
-            </w:pPr>
-            <w:r>
-              <w:t>5</w:t>
-            </w:r>
-            <w:r>
-              <w:rPr>
-                <w:vertAlign w:val="subscript"/>
-              </w:rPr>
-              <w:t>3</w:t>
-            </w:r>
-          </w:p>
-        </w:tc>
-        <w:tc>
-          <w:tcPr>
-            <w:tcW w:w="970" w:type="dxa"/>
-            <w:shd w:val="clear" w:color="auto" w:fill="C2D69B" w:themeFill="accent3" w:themeFillTint="99"/>
-          </w:tcPr>
-          <w:p>
-            <w:pPr>
-              <w:jc w:val="center"/>
-            </w:pPr>
-            <w:r>
-              <w:t>0</w:t>
-            </w:r>
-            <w:r>
-              <w:rPr>
-                <w:vertAlign w:val="subscript"/>
-              </w:rPr>
-              <w:t>3</w:t>
-            </w:r>
-          </w:p>
-        </w:tc>
-        <w:tc>
-          <w:tcPr>
-            <w:tcW w:w="1664" w:type="dxa"/>
-            <w:gridSpan w:val="2"/>
-            <w:shd w:val="clear" w:color="auto" w:fill="FFFF99"/>
-          </w:tcPr>
-          <w:p>
-            <w:pPr>
-              <w:jc w:val="center"/>
-            </w:pPr>
-            <w:r>
-              <w:t>Opcode</w:t>
-            </w:r>
-            <w:r>
-              <w:rPr>
-                <w:vertAlign w:val="subscript"/>
-              </w:rPr>
-              <w:t>8</w:t>
-            </w:r>
-          </w:p>
-        </w:tc>
-        <w:tc>
-          <w:tcPr>
-            <w:tcW w:w="1565" w:type="dxa"/>
-          </w:tcPr>
-          <w:p>
-            <w:r>
-              <w:t>ERET</w:t>
-            </w:r>
-          </w:p>
-        </w:tc>
-      </w:tr>
-      <w:tr>
-        <w:tc>
-          <w:tcPr>
-            <w:tcW w:w="4238" w:type="dxa"/>
-            <w:gridSpan w:val="4"/>
-          </w:tcPr>
-          <w:p>
-            <w:pPr>
-              <w:jc w:val="center"/>
-            </w:pPr>
-          </w:p>
-        </w:tc>
-        <w:tc>
-          <w:tcPr>
-            <w:tcW w:w="433" w:type="dxa"/>
-            <w:tcBorders>
-              <w:bottom w:val="single" w:sz="4" w:space="0" w:color="auto"/>
-            </w:tcBorders>
-            <w:shd w:val="clear" w:color="auto" w:fill="D9D9D9" w:themeFill="background1" w:themeFillShade="D9"/>
-          </w:tcPr>
-          <w:p>
-            <w:pPr>
-              <w:jc w:val="center"/>
-            </w:pPr>
-            <w:r>
-              <w:t>~</w:t>
-            </w:r>
-          </w:p>
-        </w:tc>
-        <w:tc>
-          <w:tcPr>
-            <w:tcW w:w="706" w:type="dxa"/>
-            <w:tcBorders>
-              <w:bottom w:val="single" w:sz="4" w:space="0" w:color="auto"/>
-            </w:tcBorders>
-            <w:shd w:val="clear" w:color="auto" w:fill="C2D69B" w:themeFill="accent3" w:themeFillTint="99"/>
-          </w:tcPr>
-          <w:p>
-            <w:pPr>
-              <w:jc w:val="center"/>
-            </w:pPr>
-            <w:r>
-              <w:t>4</w:t>
-            </w:r>
-            <w:r>
-              <w:rPr>
-                <w:vertAlign w:val="subscript"/>
-              </w:rPr>
-              <w:t>3</w:t>
-            </w:r>
-          </w:p>
-        </w:tc>
-        <w:tc>
-          <w:tcPr>
-            <w:tcW w:w="970" w:type="dxa"/>
-            <w:shd w:val="clear" w:color="auto" w:fill="C2D69B" w:themeFill="accent3" w:themeFillTint="99"/>
-          </w:tcPr>
-          <w:p>
-            <w:pPr>
-              <w:jc w:val="center"/>
-            </w:pPr>
-            <w:r>
-              <w:t>0</w:t>
-            </w:r>
-            <w:r>
-              <w:rPr>
-                <w:vertAlign w:val="subscript"/>
-              </w:rPr>
-              <w:t>3</w:t>
-            </w:r>
-          </w:p>
-        </w:tc>
-        <w:tc>
-          <w:tcPr>
-            <w:tcW w:w="1664" w:type="dxa"/>
-            <w:gridSpan w:val="2"/>
-            <w:shd w:val="clear" w:color="auto" w:fill="FFFF99"/>
-          </w:tcPr>
-          <w:p>
-            <w:pPr>
-              <w:jc w:val="center"/>
-            </w:pPr>
-            <w:r>
-              <w:t>Opcode</w:t>
-            </w:r>
-            <w:r>
-              <w:rPr>
-                <w:vertAlign w:val="subscript"/>
-              </w:rPr>
-              <w:t>8</w:t>
-            </w:r>
-          </w:p>
-        </w:tc>
-        <w:tc>
-          <w:tcPr>
-            <w:tcW w:w="1565" w:type="dxa"/>
-          </w:tcPr>
-          <w:p>
-            <w:r>
-              <w:t>IRET</w:t>
-            </w:r>
-          </w:p>
-        </w:tc>
-      </w:tr>
-      <w:tr>
-        <w:tc>
-          <w:tcPr>
-            <w:tcW w:w="2996" w:type="dxa"/>
-            <w:gridSpan w:val="3"/>
-          </w:tcPr>
-          <w:p>
-            <w:pPr>
-              <w:jc w:val="center"/>
-            </w:pPr>
-          </w:p>
-        </w:tc>
-        <w:tc>
-          <w:tcPr>
-            <w:tcW w:w="2381" w:type="dxa"/>
-            <w:gridSpan w:val="3"/>
-            <w:shd w:val="clear" w:color="auto" w:fill="B8CCE4" w:themeFill="accent1" w:themeFillTint="66"/>
-          </w:tcPr>
-          <w:p>
-            <w:pPr>
-              <w:jc w:val="center"/>
-            </w:pPr>
-            <w:r>
-              <w:t>Disp</w:t>
-            </w:r>
-            <w:r>
-              <w:rPr>
-                <w:vertAlign w:val="subscript"/>
-              </w:rPr>
-              <w:t>13</w:t>
-            </w:r>
-          </w:p>
-        </w:tc>
-        <w:tc>
-          <w:tcPr>
-            <w:tcW w:w="970" w:type="dxa"/>
-            <w:shd w:val="clear" w:color="auto" w:fill="C2D69B" w:themeFill="accent3" w:themeFillTint="99"/>
-          </w:tcPr>
-          <w:p>
-            <w:pPr>
-              <w:jc w:val="center"/>
-            </w:pPr>
-            <w:r>
-              <w:t>CC</w:t>
-            </w:r>
-            <w:r>
-              <w:rPr>
-                <w:vertAlign w:val="subscript"/>
-              </w:rPr>
-              <w:t>3</w:t>
-            </w:r>
-          </w:p>
-        </w:tc>
-        <w:tc>
-          <w:tcPr>
-            <w:tcW w:w="1664" w:type="dxa"/>
-            <w:gridSpan w:val="2"/>
             <w:shd w:val="clear" w:color="auto" w:fill="FFFF99"/>
           </w:tcPr>
           <w:p>
@@ -4769,63 +4648,110 @@
               <w:jc w:val="center"/>
             </w:pPr>
             <w:r>
+              <w:t>Disp</w:t>
+            </w:r>
+            <w:r>
+              <w:rPr>
+                <w:vertAlign w:val="subscript"/>
+              </w:rPr>
+              <w:t>8</w:t>
+            </w:r>
+          </w:p>
+        </w:tc>
+        <w:tc>
+          <w:tcPr>
+            <w:tcW w:w="1664" w:type="dxa"/>
+            <w:shd w:val="clear" w:color="auto" w:fill="FFFF99"/>
+          </w:tcPr>
+          <w:p>
+            <w:pPr>
+              <w:jc w:val="center"/>
+            </w:pPr>
+            <w:r>
+              <w:t>Opcode</w:t>
+            </w:r>
+            <w:r>
+              <w:rPr>
+                <w:vertAlign w:val="subscript"/>
+              </w:rPr>
+              <w:t>8</w:t>
+            </w:r>
+          </w:p>
+        </w:tc>
+        <w:tc>
+          <w:tcPr>
+            <w:tcW w:w="1565" w:type="dxa"/>
+          </w:tcPr>
+          <w:p>
+            <w:r>
+              <w:t>Bcc cc3,</w:t>
+            </w:r>
+          </w:p>
+        </w:tc>
+      </w:tr>
+      <w:tr>
+        <w:tc>
+          <w:tcPr>
+            <w:tcW w:w="1899" w:type="dxa"/>
+            <w:gridSpan w:val="2"/>
+          </w:tcPr>
+          <w:p>
+            <w:pPr>
+              <w:jc w:val="center"/>
+            </w:pPr>
+          </w:p>
+        </w:tc>
+        <w:tc>
+          <w:tcPr>
+            <w:tcW w:w="4448" w:type="dxa"/>
+            <w:gridSpan w:val="5"/>
+            <w:shd w:val="clear" w:color="auto" w:fill="B8CCE4" w:themeFill="accent1" w:themeFillTint="66"/>
+          </w:tcPr>
+          <w:p>
+            <w:pPr>
+              <w:jc w:val="center"/>
+            </w:pPr>
+            <w:r>
               <w:t>Selector</w:t>
             </w:r>
             <w:r>
               <w:rPr>
                 <w:vertAlign w:val="subscript"/>
               </w:rPr>
+              <w:t>24</w:t>
+            </w:r>
+          </w:p>
+        </w:tc>
+        <w:tc>
+          <w:tcPr>
+            <w:tcW w:w="1664" w:type="dxa"/>
+            <w:shd w:val="clear" w:color="auto" w:fill="FFFF99"/>
+          </w:tcPr>
+          <w:p>
+            <w:pPr>
+              <w:jc w:val="center"/>
+            </w:pPr>
+            <w:r>
+              <w:t>Opcode</w:t>
+            </w:r>
+            <w:r>
+              <w:rPr>
+                <w:vertAlign w:val="subscript"/>
+              </w:rPr>
               <w:t>8</w:t>
             </w:r>
           </w:p>
         </w:tc>
         <w:tc>
           <w:tcPr>
-            <w:tcW w:w="1275" w:type="dxa"/>
-            <w:shd w:val="clear" w:color="auto" w:fill="FFFF99"/>
-          </w:tcPr>
-          <w:p>
-            <w:pPr>
-              <w:jc w:val="center"/>
-            </w:pPr>
-            <w:r>
-              <w:t>Opcode</w:t>
-            </w:r>
-            <w:r>
-              <w:rPr>
-                <w:vertAlign w:val="subscript"/>
-              </w:rPr>
-              <w:t>6</w:t>
-            </w:r>
-          </w:p>
-        </w:tc>
-        <w:tc>
-          <w:tcPr>
-            <w:tcW w:w="389" w:type="dxa"/>
-            <w:shd w:val="clear" w:color="auto" w:fill="B8CCE4" w:themeFill="accent1" w:themeFillTint="66"/>
-          </w:tcPr>
-          <w:p>
-            <w:pPr>
-              <w:jc w:val="center"/>
-            </w:pPr>
-            <w:r>
-              <w:t>S</w:t>
-            </w:r>
-            <w:r>
-              <w:rPr>
-                <w:vertAlign w:val="subscript"/>
-              </w:rPr>
-              <w:t>2</w:t>
-            </w:r>
-          </w:p>
-        </w:tc>
-        <w:tc>
-          <w:tcPr>
             <w:tcW w:w="1565" w:type="dxa"/>
           </w:tcPr>
           <w:p>
             <w:r>
-              <w:t>BSP</w:t>
+              <w:t>J</w:t>
+            </w:r>
+            <w:r>
+              <w:t>SP</w:t>
             </w:r>
           </w:p>
         </w:tc>
@@ -5693,9 +5619,52 @@
     <w:p>
       <w:r>
         <w:lastRenderedPageBreak/>
-        <w:br w:type="page"/>
+        <w:t xml:space="preserve">The processor is a slow </w:t>
+      </w:r>
+      <w:r>
+        <w:t>one</w:t>
+      </w:r>
+      <w:r>
+        <w:t xml:space="preserve"> by today’s standards.</w:t>
       </w:r>
     </w:p>
+    <w:p>
+      <w:r>
+        <w:t>Instructions vary in length</w:t>
+      </w:r>
+      <w:r>
+        <w:t>s</w:t>
+      </w:r>
+      <w:r>
+        <w:t xml:space="preserve"> that are a multiple of a byte in size.</w:t>
+      </w:r>
+      <w:r>
+        <w:t xml:space="preserve"> A handful of instructions like the Debug trap, or segment prefixes are a single byte in length. Most commonly performed branches are two bytes in length. Other instructions vary in length as needed.</w:t>
+      </w:r>
+    </w:p>
+    <w:p>
+      <w:r>
+        <w:t>There are 32, 64 bit general purpose registers.</w:t>
+      </w:r>
+      <w:bookmarkStart w:id="3" w:name="_GoBack"/>
+      <w:bookmarkEnd w:id="3"/>
+    </w:p>
+    <w:p>
+      <w:r>
+        <w:t>The processor has an x86 style segmentation model. Selectors are 24 bit rather than 16 bits to allow a larger number of segments and privilege levels.</w:t>
+      </w:r>
+    </w:p>
+    <w:p>
+      <w:r>
+        <w:t>Calls and interrupts always store the same information on the stack. A 32 bit processor state field and 24 bit code segment selector are stored in the first word on the stack, followed by a 64 bit offset address in the next stack word. Only a single return instruction is required. The return instruction checks the state information on the stack to determine the type of return (interrupt, debug, exception, or regular).</w:t>
+      </w:r>
+    </w:p>
+    <w:p>
+      <w:r>
+        <w:t>The processor uses multiple condition code registers to record result status of operations. The branch instructions specify which condition code register to evaluate. There is a shortened form of branch instructions that evaluate condition code register #3 implicitly.</w:t>
+      </w:r>
+    </w:p>
+    <w:p/>
     <w:p>
       <w:pPr>
         <w:sectPr>
@@ -7216,6 +7185,9 @@
         <w:tc>
           <w:tcPr>
             <w:tcW w:w="775" w:type="dxa"/>
+            <w:tcBorders>
+              <w:bottom w:val="single" w:sz="4" w:space="0" w:color="auto"/>
+            </w:tcBorders>
           </w:tcPr>
           <w:p>
             <w:pPr>
@@ -7350,7 +7322,14 @@
                 <w:sz w:val="12"/>
                 <w:szCs w:val="12"/>
               </w:rPr>
-              <w:t>CALL40</w:t>
+              <w:t>CALL</w:t>
+            </w:r>
+            <w:r>
+              <w:rPr>
+                <w:sz w:val="12"/>
+                <w:szCs w:val="12"/>
+              </w:rPr>
+              <w:t>32</w:t>
             </w:r>
           </w:p>
         </w:tc>
@@ -7371,7 +7350,14 @@
                 <w:sz w:val="12"/>
                 <w:szCs w:val="12"/>
               </w:rPr>
-              <w:t>CALL32</w:t>
+              <w:t>CALL</w:t>
+            </w:r>
+            <w:r>
+              <w:rPr>
+                <w:sz w:val="12"/>
+                <w:szCs w:val="12"/>
+              </w:rPr>
+              <w:t>24</w:t>
             </w:r>
           </w:p>
         </w:tc>
@@ -7395,7 +7381,14 @@
                 <w:sz w:val="12"/>
                 <w:szCs w:val="12"/>
               </w:rPr>
-              <w:t>CALL24</w:t>
+              <w:t>CALL</w:t>
+            </w:r>
+            <w:r>
+              <w:rPr>
+                <w:sz w:val="12"/>
+                <w:szCs w:val="12"/>
+              </w:rPr>
+              <w:t>16</w:t>
             </w:r>
           </w:p>
         </w:tc>
@@ -7425,12 +7418,90 @@
         </w:tc>
         <w:tc>
           <w:tcPr>
-            <w:tcW w:w="3100" w:type="dxa"/>
-            <w:gridSpan w:val="4"/>
+            <w:tcW w:w="775" w:type="dxa"/>
             <w:tcBorders>
               <w:bottom w:val="single" w:sz="4" w:space="0" w:color="auto"/>
             </w:tcBorders>
-            <w:shd w:val="clear" w:color="auto" w:fill="595959" w:themeFill="text1" w:themeFillTint="A6"/>
+            <w:shd w:val="clear" w:color="auto" w:fill="C2D69B" w:themeFill="accent3" w:themeFillTint="99"/>
+          </w:tcPr>
+          <w:p>
+            <w:pPr>
+              <w:rPr>
+                <w:sz w:val="12"/>
+                <w:szCs w:val="12"/>
+              </w:rPr>
+            </w:pPr>
+            <w:r>
+              <w:rPr>
+                <w:sz w:val="12"/>
+                <w:szCs w:val="12"/>
+              </w:rPr>
+              <w:t>J</w:t>
+            </w:r>
+            <w:r>
+              <w:rPr>
+                <w:sz w:val="12"/>
+                <w:szCs w:val="12"/>
+              </w:rPr>
+              <w:t>MP32</w:t>
+            </w:r>
+          </w:p>
+        </w:tc>
+        <w:tc>
+          <w:tcPr>
+            <w:tcW w:w="775" w:type="dxa"/>
+            <w:tcBorders>
+              <w:bottom w:val="single" w:sz="4" w:space="0" w:color="auto"/>
+            </w:tcBorders>
+            <w:shd w:val="clear" w:color="auto" w:fill="C2D69B" w:themeFill="accent3" w:themeFillTint="99"/>
+          </w:tcPr>
+          <w:p>
+            <w:pPr>
+              <w:rPr>
+                <w:sz w:val="12"/>
+                <w:szCs w:val="12"/>
+              </w:rPr>
+            </w:pPr>
+            <w:r>
+              <w:rPr>
+                <w:sz w:val="12"/>
+                <w:szCs w:val="12"/>
+              </w:rPr>
+              <w:t>JMP24</w:t>
+            </w:r>
+          </w:p>
+        </w:tc>
+        <w:tc>
+          <w:tcPr>
+            <w:tcW w:w="775" w:type="dxa"/>
+            <w:tcBorders>
+              <w:bottom w:val="single" w:sz="4" w:space="0" w:color="auto"/>
+            </w:tcBorders>
+            <w:shd w:val="clear" w:color="auto" w:fill="C2D69B" w:themeFill="accent3" w:themeFillTint="99"/>
+          </w:tcPr>
+          <w:p>
+            <w:pPr>
+              <w:rPr>
+                <w:sz w:val="12"/>
+                <w:szCs w:val="12"/>
+              </w:rPr>
+            </w:pPr>
+            <w:r>
+              <w:rPr>
+                <w:sz w:val="12"/>
+                <w:szCs w:val="12"/>
+              </w:rPr>
+              <w:t>JMP16</w:t>
+            </w:r>
+          </w:p>
+        </w:tc>
+        <w:tc>
+          <w:tcPr>
+            <w:tcW w:w="775" w:type="dxa"/>
+            <w:tcBorders>
+              <w:bottom w:val="single" w:sz="4" w:space="0" w:color="auto"/>
+            </w:tcBorders>
+            <w:shd w:val="clear" w:color="auto" w:fill="auto"/>
           </w:tcPr>
           <w:p>
             <w:pPr>
@@ -7440,14 +7511,6 @@
                 <w:szCs w:val="12"/>
               </w:rPr>
             </w:pPr>
-            <w:r>
-              <w:rPr>
-                <w:color w:val="FFFFFF" w:themeColor="background1"/>
-                <w:sz w:val="12"/>
-                <w:szCs w:val="12"/>
-              </w:rPr>
-              <w:t>BSP</w:t>
-            </w:r>
           </w:p>
         </w:tc>
         <w:tc>
@@ -7456,14 +7519,22 @@
             <w:tcBorders>
               <w:bottom w:val="single" w:sz="4" w:space="0" w:color="auto"/>
             </w:tcBorders>
-          </w:tcPr>
-          <w:p>
-            <w:pPr>
-              <w:rPr>
-                <w:sz w:val="12"/>
-                <w:szCs w:val="12"/>
-              </w:rPr>
-            </w:pPr>
+            <w:shd w:val="clear" w:color="auto" w:fill="C2D69B" w:themeFill="accent3" w:themeFillTint="99"/>
+          </w:tcPr>
+          <w:p>
+            <w:pPr>
+              <w:rPr>
+                <w:sz w:val="12"/>
+                <w:szCs w:val="12"/>
+              </w:rPr>
+            </w:pPr>
+            <w:r>
+              <w:rPr>
+                <w:sz w:val="12"/>
+                <w:szCs w:val="12"/>
+              </w:rPr>
+              <w:t>RET</w:t>
+            </w:r>
           </w:p>
         </w:tc>
         <w:tc>
@@ -7594,6 +7665,9 @@
         <w:tc>
           <w:tcPr>
             <w:tcW w:w="775" w:type="dxa"/>
+            <w:tcBorders>
+              <w:bottom w:val="single" w:sz="4" w:space="0" w:color="auto"/>
+            </w:tcBorders>
             <w:shd w:val="clear" w:color="auto" w:fill="C2D69B" w:themeFill="accent3" w:themeFillTint="99"/>
           </w:tcPr>
           <w:p>
@@ -7628,6 +7702,9 @@
         <w:tc>
           <w:tcPr>
             <w:tcW w:w="775" w:type="dxa"/>
+            <w:tcBorders>
+              <w:bottom w:val="single" w:sz="4" w:space="0" w:color="auto"/>
+            </w:tcBorders>
             <w:shd w:val="clear" w:color="auto" w:fill="C2D69B" w:themeFill="accent3" w:themeFillTint="99"/>
           </w:tcPr>
           <w:p>
@@ -7649,6 +7726,9 @@
         <w:tc>
           <w:tcPr>
             <w:tcW w:w="775" w:type="dxa"/>
+            <w:tcBorders>
+              <w:bottom w:val="single" w:sz="4" w:space="0" w:color="auto"/>
+            </w:tcBorders>
             <w:shd w:val="clear" w:color="auto" w:fill="C2D69B" w:themeFill="accent3" w:themeFillTint="99"/>
           </w:tcPr>
           <w:p>
@@ -7670,6 +7750,9 @@
         <w:tc>
           <w:tcPr>
             <w:tcW w:w="775" w:type="dxa"/>
+            <w:tcBorders>
+              <w:bottom w:val="single" w:sz="4" w:space="0" w:color="auto"/>
+            </w:tcBorders>
             <w:shd w:val="clear" w:color="auto" w:fill="C2D69B" w:themeFill="accent3" w:themeFillTint="99"/>
           </w:tcPr>
           <w:p>
@@ -7691,6 +7774,9 @@
         <w:tc>
           <w:tcPr>
             <w:tcW w:w="775" w:type="dxa"/>
+            <w:tcBorders>
+              <w:bottom w:val="single" w:sz="4" w:space="0" w:color="auto"/>
+            </w:tcBorders>
             <w:shd w:val="clear" w:color="auto" w:fill="C2D69B" w:themeFill="accent3" w:themeFillTint="99"/>
           </w:tcPr>
           <w:p>
@@ -7712,6 +7798,9 @@
         <w:tc>
           <w:tcPr>
             <w:tcW w:w="775" w:type="dxa"/>
+            <w:tcBorders>
+              <w:bottom w:val="single" w:sz="4" w:space="0" w:color="auto"/>
+            </w:tcBorders>
             <w:shd w:val="clear" w:color="auto" w:fill="C2D69B" w:themeFill="accent3" w:themeFillTint="99"/>
           </w:tcPr>
           <w:p>
@@ -7733,6 +7822,9 @@
         <w:tc>
           <w:tcPr>
             <w:tcW w:w="775" w:type="dxa"/>
+            <w:tcBorders>
+              <w:bottom w:val="single" w:sz="4" w:space="0" w:color="auto"/>
+            </w:tcBorders>
             <w:shd w:val="clear" w:color="auto" w:fill="C2D69B" w:themeFill="accent3" w:themeFillTint="99"/>
           </w:tcPr>
           <w:p>
@@ -7754,6 +7846,9 @@
         <w:tc>
           <w:tcPr>
             <w:tcW w:w="775" w:type="dxa"/>
+            <w:tcBorders>
+              <w:bottom w:val="single" w:sz="4" w:space="0" w:color="auto"/>
+            </w:tcBorders>
             <w:shd w:val="clear" w:color="auto" w:fill="C2D69B" w:themeFill="accent3" w:themeFillTint="99"/>
           </w:tcPr>
           <w:p>
@@ -7775,6 +7870,9 @@
         <w:tc>
           <w:tcPr>
             <w:tcW w:w="775" w:type="dxa"/>
+            <w:tcBorders>
+              <w:bottom w:val="single" w:sz="4" w:space="0" w:color="auto"/>
+            </w:tcBorders>
             <w:shd w:val="clear" w:color="auto" w:fill="C2D69B" w:themeFill="accent3" w:themeFillTint="99"/>
           </w:tcPr>
           <w:p>
@@ -7796,6 +7894,9 @@
         <w:tc>
           <w:tcPr>
             <w:tcW w:w="775" w:type="dxa"/>
+            <w:tcBorders>
+              <w:bottom w:val="single" w:sz="4" w:space="0" w:color="auto"/>
+            </w:tcBorders>
             <w:shd w:val="clear" w:color="auto" w:fill="C2D69B" w:themeFill="accent3" w:themeFillTint="99"/>
           </w:tcPr>
           <w:p>
@@ -7817,6 +7918,9 @@
         <w:tc>
           <w:tcPr>
             <w:tcW w:w="775" w:type="dxa"/>
+            <w:tcBorders>
+              <w:bottom w:val="single" w:sz="4" w:space="0" w:color="auto"/>
+            </w:tcBorders>
             <w:shd w:val="clear" w:color="auto" w:fill="C2D69B" w:themeFill="accent3" w:themeFillTint="99"/>
           </w:tcPr>
           <w:p>
@@ -7838,6 +7942,9 @@
         <w:tc>
           <w:tcPr>
             <w:tcW w:w="775" w:type="dxa"/>
+            <w:tcBorders>
+              <w:bottom w:val="single" w:sz="4" w:space="0" w:color="auto"/>
+            </w:tcBorders>
             <w:shd w:val="clear" w:color="auto" w:fill="C2D69B" w:themeFill="accent3" w:themeFillTint="99"/>
           </w:tcPr>
           <w:p>
@@ -7859,6 +7966,9 @@
         <w:tc>
           <w:tcPr>
             <w:tcW w:w="775" w:type="dxa"/>
+            <w:tcBorders>
+              <w:bottom w:val="single" w:sz="4" w:space="0" w:color="auto"/>
+            </w:tcBorders>
             <w:shd w:val="clear" w:color="auto" w:fill="C2D69B" w:themeFill="accent3" w:themeFillTint="99"/>
           </w:tcPr>
           <w:p>
@@ -7880,6 +7990,9 @@
         <w:tc>
           <w:tcPr>
             <w:tcW w:w="775" w:type="dxa"/>
+            <w:tcBorders>
+              <w:bottom w:val="single" w:sz="4" w:space="0" w:color="auto"/>
+            </w:tcBorders>
             <w:shd w:val="clear" w:color="auto" w:fill="C2D69B" w:themeFill="accent3" w:themeFillTint="99"/>
           </w:tcPr>
           <w:p>
@@ -7901,6 +8014,9 @@
         <w:tc>
           <w:tcPr>
             <w:tcW w:w="775" w:type="dxa"/>
+            <w:tcBorders>
+              <w:bottom w:val="single" w:sz="4" w:space="0" w:color="auto"/>
+            </w:tcBorders>
             <w:shd w:val="clear" w:color="auto" w:fill="C2D69B" w:themeFill="accent3" w:themeFillTint="99"/>
           </w:tcPr>
           <w:p>
@@ -7938,14 +8054,22 @@
             <w:tcBorders>
               <w:bottom w:val="single" w:sz="4" w:space="0" w:color="auto"/>
             </w:tcBorders>
-          </w:tcPr>
-          <w:p>
-            <w:pPr>
-              <w:rPr>
-                <w:sz w:val="12"/>
-                <w:szCs w:val="12"/>
-              </w:rPr>
-            </w:pPr>
+            <w:shd w:val="clear" w:color="auto" w:fill="C2D69B" w:themeFill="accent3" w:themeFillTint="99"/>
+          </w:tcPr>
+          <w:p>
+            <w:pPr>
+              <w:rPr>
+                <w:sz w:val="12"/>
+                <w:szCs w:val="12"/>
+              </w:rPr>
+            </w:pPr>
+            <w:r>
+              <w:rPr>
+                <w:sz w:val="12"/>
+                <w:szCs w:val="12"/>
+              </w:rPr>
+              <w:t>BRA</w:t>
+            </w:r>
           </w:p>
         </w:tc>
         <w:tc>
@@ -7970,14 +8094,22 @@
             <w:tcBorders>
               <w:bottom w:val="single" w:sz="4" w:space="0" w:color="auto"/>
             </w:tcBorders>
-          </w:tcPr>
-          <w:p>
-            <w:pPr>
-              <w:rPr>
-                <w:sz w:val="12"/>
-                <w:szCs w:val="12"/>
-              </w:rPr>
-            </w:pPr>
+            <w:shd w:val="clear" w:color="auto" w:fill="C2D69B" w:themeFill="accent3" w:themeFillTint="99"/>
+          </w:tcPr>
+          <w:p>
+            <w:pPr>
+              <w:rPr>
+                <w:sz w:val="12"/>
+                <w:szCs w:val="12"/>
+              </w:rPr>
+            </w:pPr>
+            <w:r>
+              <w:rPr>
+                <w:sz w:val="12"/>
+                <w:szCs w:val="12"/>
+              </w:rPr>
+              <w:t>BHI3</w:t>
+            </w:r>
           </w:p>
         </w:tc>
         <w:tc>
@@ -7986,14 +8118,22 @@
             <w:tcBorders>
               <w:bottom w:val="single" w:sz="4" w:space="0" w:color="auto"/>
             </w:tcBorders>
-          </w:tcPr>
-          <w:p>
-            <w:pPr>
-              <w:rPr>
-                <w:sz w:val="12"/>
-                <w:szCs w:val="12"/>
-              </w:rPr>
-            </w:pPr>
+            <w:shd w:val="clear" w:color="auto" w:fill="C2D69B" w:themeFill="accent3" w:themeFillTint="99"/>
+          </w:tcPr>
+          <w:p>
+            <w:pPr>
+              <w:rPr>
+                <w:sz w:val="12"/>
+                <w:szCs w:val="12"/>
+              </w:rPr>
+            </w:pPr>
+            <w:r>
+              <w:rPr>
+                <w:sz w:val="12"/>
+                <w:szCs w:val="12"/>
+              </w:rPr>
+              <w:t>BLS3</w:t>
+            </w:r>
           </w:p>
         </w:tc>
         <w:tc>
@@ -8002,14 +8142,22 @@
             <w:tcBorders>
               <w:bottom w:val="single" w:sz="4" w:space="0" w:color="auto"/>
             </w:tcBorders>
-          </w:tcPr>
-          <w:p>
-            <w:pPr>
-              <w:rPr>
-                <w:sz w:val="12"/>
-                <w:szCs w:val="12"/>
-              </w:rPr>
-            </w:pPr>
+            <w:shd w:val="clear" w:color="auto" w:fill="C2D69B" w:themeFill="accent3" w:themeFillTint="99"/>
+          </w:tcPr>
+          <w:p>
+            <w:pPr>
+              <w:rPr>
+                <w:sz w:val="12"/>
+                <w:szCs w:val="12"/>
+              </w:rPr>
+            </w:pPr>
+            <w:r>
+              <w:rPr>
+                <w:sz w:val="12"/>
+                <w:szCs w:val="12"/>
+              </w:rPr>
+              <w:t>BHS3</w:t>
+            </w:r>
           </w:p>
         </w:tc>
         <w:tc>
@@ -8018,14 +8166,22 @@
             <w:tcBorders>
               <w:bottom w:val="single" w:sz="4" w:space="0" w:color="auto"/>
             </w:tcBorders>
-          </w:tcPr>
-          <w:p>
-            <w:pPr>
-              <w:rPr>
-                <w:sz w:val="12"/>
-                <w:szCs w:val="12"/>
-              </w:rPr>
-            </w:pPr>
+            <w:shd w:val="clear" w:color="auto" w:fill="C2D69B" w:themeFill="accent3" w:themeFillTint="99"/>
+          </w:tcPr>
+          <w:p>
+            <w:pPr>
+              <w:rPr>
+                <w:sz w:val="12"/>
+                <w:szCs w:val="12"/>
+              </w:rPr>
+            </w:pPr>
+            <w:r>
+              <w:rPr>
+                <w:sz w:val="12"/>
+                <w:szCs w:val="12"/>
+              </w:rPr>
+              <w:t>BLO3</w:t>
+            </w:r>
           </w:p>
         </w:tc>
         <w:tc>
@@ -8034,27 +8190,43 @@
             <w:tcBorders>
               <w:bottom w:val="single" w:sz="4" w:space="0" w:color="auto"/>
             </w:tcBorders>
-          </w:tcPr>
-          <w:p>
-            <w:pPr>
-              <w:rPr>
-                <w:sz w:val="12"/>
-                <w:szCs w:val="12"/>
-              </w:rPr>
-            </w:pPr>
-          </w:p>
-        </w:tc>
-        <w:tc>
-          <w:tcPr>
-            <w:tcW w:w="775" w:type="dxa"/>
-          </w:tcPr>
-          <w:p>
-            <w:pPr>
-              <w:rPr>
-                <w:sz w:val="12"/>
-                <w:szCs w:val="12"/>
-              </w:rPr>
-            </w:pPr>
+            <w:shd w:val="clear" w:color="auto" w:fill="C2D69B" w:themeFill="accent3" w:themeFillTint="99"/>
+          </w:tcPr>
+          <w:p>
+            <w:pPr>
+              <w:rPr>
+                <w:sz w:val="12"/>
+                <w:szCs w:val="12"/>
+              </w:rPr>
+            </w:pPr>
+            <w:r>
+              <w:rPr>
+                <w:sz w:val="12"/>
+                <w:szCs w:val="12"/>
+              </w:rPr>
+              <w:t>BNE3</w:t>
+            </w:r>
+          </w:p>
+        </w:tc>
+        <w:tc>
+          <w:tcPr>
+            <w:tcW w:w="775" w:type="dxa"/>
+            <w:shd w:val="clear" w:color="auto" w:fill="C2D69B" w:themeFill="accent3" w:themeFillTint="99"/>
+          </w:tcPr>
+          <w:p>
+            <w:pPr>
+              <w:rPr>
+                <w:sz w:val="12"/>
+                <w:szCs w:val="12"/>
+              </w:rPr>
+            </w:pPr>
+            <w:r>
+              <w:rPr>
+                <w:sz w:val="12"/>
+                <w:szCs w:val="12"/>
+              </w:rPr>
+              <w:t>BEQ3</w:t>
+            </w:r>
           </w:p>
         </w:tc>
         <w:tc>
@@ -8063,14 +8235,22 @@
             <w:tcBorders>
               <w:bottom w:val="single" w:sz="4" w:space="0" w:color="auto"/>
             </w:tcBorders>
-          </w:tcPr>
-          <w:p>
-            <w:pPr>
-              <w:rPr>
-                <w:sz w:val="12"/>
-                <w:szCs w:val="12"/>
-              </w:rPr>
-            </w:pPr>
+            <w:shd w:val="clear" w:color="auto" w:fill="C2D69B" w:themeFill="accent3" w:themeFillTint="99"/>
+          </w:tcPr>
+          <w:p>
+            <w:pPr>
+              <w:rPr>
+                <w:sz w:val="12"/>
+                <w:szCs w:val="12"/>
+              </w:rPr>
+            </w:pPr>
+            <w:r>
+              <w:rPr>
+                <w:sz w:val="12"/>
+                <w:szCs w:val="12"/>
+              </w:rPr>
+              <w:t>BVC3</w:t>
+            </w:r>
           </w:p>
         </w:tc>
         <w:tc>
@@ -8079,14 +8259,22 @@
             <w:tcBorders>
               <w:bottom w:val="single" w:sz="4" w:space="0" w:color="auto"/>
             </w:tcBorders>
-          </w:tcPr>
-          <w:p>
-            <w:pPr>
-              <w:rPr>
-                <w:sz w:val="12"/>
-                <w:szCs w:val="12"/>
-              </w:rPr>
-            </w:pPr>
+            <w:shd w:val="clear" w:color="auto" w:fill="C2D69B" w:themeFill="accent3" w:themeFillTint="99"/>
+          </w:tcPr>
+          <w:p>
+            <w:pPr>
+              <w:rPr>
+                <w:sz w:val="12"/>
+                <w:szCs w:val="12"/>
+              </w:rPr>
+            </w:pPr>
+            <w:r>
+              <w:rPr>
+                <w:sz w:val="12"/>
+                <w:szCs w:val="12"/>
+              </w:rPr>
+              <w:t>BVS3</w:t>
+            </w:r>
           </w:p>
         </w:tc>
         <w:tc>
@@ -8095,14 +8283,22 @@
             <w:tcBorders>
               <w:bottom w:val="single" w:sz="4" w:space="0" w:color="auto"/>
             </w:tcBorders>
-          </w:tcPr>
-          <w:p>
-            <w:pPr>
-              <w:rPr>
-                <w:sz w:val="12"/>
-                <w:szCs w:val="12"/>
-              </w:rPr>
-            </w:pPr>
+            <w:shd w:val="clear" w:color="auto" w:fill="C2D69B" w:themeFill="accent3" w:themeFillTint="99"/>
+          </w:tcPr>
+          <w:p>
+            <w:pPr>
+              <w:rPr>
+                <w:sz w:val="12"/>
+                <w:szCs w:val="12"/>
+              </w:rPr>
+            </w:pPr>
+            <w:r>
+              <w:rPr>
+                <w:sz w:val="12"/>
+                <w:szCs w:val="12"/>
+              </w:rPr>
+              <w:t>BPL3</w:t>
+            </w:r>
           </w:p>
         </w:tc>
         <w:tc>
@@ -8111,14 +8307,22 @@
             <w:tcBorders>
               <w:bottom w:val="single" w:sz="4" w:space="0" w:color="auto"/>
             </w:tcBorders>
-          </w:tcPr>
-          <w:p>
-            <w:pPr>
-              <w:rPr>
-                <w:sz w:val="12"/>
-                <w:szCs w:val="12"/>
-              </w:rPr>
-            </w:pPr>
+            <w:shd w:val="clear" w:color="auto" w:fill="C2D69B" w:themeFill="accent3" w:themeFillTint="99"/>
+          </w:tcPr>
+          <w:p>
+            <w:pPr>
+              <w:rPr>
+                <w:sz w:val="12"/>
+                <w:szCs w:val="12"/>
+              </w:rPr>
+            </w:pPr>
+            <w:r>
+              <w:rPr>
+                <w:sz w:val="12"/>
+                <w:szCs w:val="12"/>
+              </w:rPr>
+              <w:t>BMI3</w:t>
+            </w:r>
           </w:p>
         </w:tc>
         <w:tc>
@@ -8127,14 +8331,22 @@
             <w:tcBorders>
               <w:bottom w:val="single" w:sz="4" w:space="0" w:color="auto"/>
             </w:tcBorders>
-          </w:tcPr>
-          <w:p>
-            <w:pPr>
-              <w:rPr>
-                <w:sz w:val="12"/>
-                <w:szCs w:val="12"/>
-              </w:rPr>
-            </w:pPr>
+            <w:shd w:val="clear" w:color="auto" w:fill="C2D69B" w:themeFill="accent3" w:themeFillTint="99"/>
+          </w:tcPr>
+          <w:p>
+            <w:pPr>
+              <w:rPr>
+                <w:sz w:val="12"/>
+                <w:szCs w:val="12"/>
+              </w:rPr>
+            </w:pPr>
+            <w:r>
+              <w:rPr>
+                <w:sz w:val="12"/>
+                <w:szCs w:val="12"/>
+              </w:rPr>
+              <w:t>BGE3</w:t>
+            </w:r>
           </w:p>
         </w:tc>
         <w:tc>
@@ -8143,14 +8355,22 @@
             <w:tcBorders>
               <w:bottom w:val="single" w:sz="4" w:space="0" w:color="auto"/>
             </w:tcBorders>
-          </w:tcPr>
-          <w:p>
-            <w:pPr>
-              <w:rPr>
-                <w:sz w:val="12"/>
-                <w:szCs w:val="12"/>
-              </w:rPr>
-            </w:pPr>
+            <w:shd w:val="clear" w:color="auto" w:fill="C2D69B" w:themeFill="accent3" w:themeFillTint="99"/>
+          </w:tcPr>
+          <w:p>
+            <w:pPr>
+              <w:rPr>
+                <w:sz w:val="12"/>
+                <w:szCs w:val="12"/>
+              </w:rPr>
+            </w:pPr>
+            <w:r>
+              <w:rPr>
+                <w:sz w:val="12"/>
+                <w:szCs w:val="12"/>
+              </w:rPr>
+              <w:t>BLT3</w:t>
+            </w:r>
           </w:p>
         </w:tc>
         <w:tc>
@@ -8159,14 +8379,22 @@
             <w:tcBorders>
               <w:bottom w:val="single" w:sz="4" w:space="0" w:color="auto"/>
             </w:tcBorders>
-          </w:tcPr>
-          <w:p>
-            <w:pPr>
-              <w:rPr>
-                <w:sz w:val="12"/>
-                <w:szCs w:val="12"/>
-              </w:rPr>
-            </w:pPr>
+            <w:shd w:val="clear" w:color="auto" w:fill="C2D69B" w:themeFill="accent3" w:themeFillTint="99"/>
+          </w:tcPr>
+          <w:p>
+            <w:pPr>
+              <w:rPr>
+                <w:sz w:val="12"/>
+                <w:szCs w:val="12"/>
+              </w:rPr>
+            </w:pPr>
+            <w:r>
+              <w:rPr>
+                <w:sz w:val="12"/>
+                <w:szCs w:val="12"/>
+              </w:rPr>
+              <w:t>BGT3</w:t>
+            </w:r>
           </w:p>
         </w:tc>
         <w:tc>
@@ -8175,14 +8403,22 @@
             <w:tcBorders>
               <w:bottom w:val="single" w:sz="4" w:space="0" w:color="auto"/>
             </w:tcBorders>
-          </w:tcPr>
-          <w:p>
-            <w:pPr>
-              <w:rPr>
-                <w:sz w:val="12"/>
-                <w:szCs w:val="12"/>
-              </w:rPr>
-            </w:pPr>
+            <w:shd w:val="clear" w:color="auto" w:fill="C2D69B" w:themeFill="accent3" w:themeFillTint="99"/>
+          </w:tcPr>
+          <w:p>
+            <w:pPr>
+              <w:rPr>
+                <w:sz w:val="12"/>
+                <w:szCs w:val="12"/>
+              </w:rPr>
+            </w:pPr>
+            <w:r>
+              <w:rPr>
+                <w:sz w:val="12"/>
+                <w:szCs w:val="12"/>
+              </w:rPr>
+              <w:t>BLE3</w:t>
+            </w:r>
           </w:p>
         </w:tc>
       </w:tr>
@@ -10428,7 +10664,7 @@
           <w:rPr>
             <w:noProof/>
           </w:rPr>
-          <w:t>5</w:t>
+          <w:t>8</w:t>
         </w:r>
         <w:r>
           <w:rPr>
@@ -11502,7 +11738,7 @@
 </file>
 
 <file path=customXml/itemProps1.xml><?xml version="1.0" encoding="utf-8"?>
-<ds:datastoreItem xmlns:ds="http://schemas.openxmlformats.org/officeDocument/2006/customXml" ds:itemID="{27995AE7-1D79-49BC-90A0-E11CBAF6B262}">
+<ds:datastoreItem xmlns:ds="http://schemas.openxmlformats.org/officeDocument/2006/customXml" ds:itemID="{AF95B967-7AC4-40C4-B1C9-9C7B7504CE29}">
   <ds:schemaRefs>
     <ds:schemaRef ds:uri="http://schemas.openxmlformats.org/officeDocument/2006/bibliography"/>
   </ds:schemaRefs>

</xml_diff>